<commit_message>
Sample Updates: Updated all csproj files so that calls to MergeISVProject.exe uses the correct format for solution and project folders. Updated documentation for MergeISVProject.exe application. Ensured latest version of MergeISVProject.exe has been updated in all necessary destinations.
</commit_message>
<xml_diff>
--- a/docs/utilities/Sage300SDK_MergeISVProject_Utility.docx
+++ b/docs/utilities/Sage300SDK_MergeISVProject_Utility.docx
@@ -6,8 +6,6 @@
       <w:pPr>
         <w:pStyle w:val="SAGETitle"/>
       </w:pPr>
-      <w:bookmarkStart w:id="0" w:name="_GoBack"/>
-      <w:bookmarkEnd w:id="0"/>
       <w:r>
         <w:t>Sage 300</w:t>
       </w:r>
@@ -510,14 +508,14 @@
         <w:pStyle w:val="SAGEHeading1"/>
         <w:framePr w:wrap="around"/>
       </w:pPr>
-      <w:bookmarkStart w:id="1" w:name="_Toc440376140"/>
-      <w:bookmarkStart w:id="2" w:name="_Toc511397935"/>
+      <w:bookmarkStart w:id="0" w:name="_Toc440376140"/>
+      <w:bookmarkStart w:id="1" w:name="_Toc511397935"/>
       <w:r>
         <w:lastRenderedPageBreak/>
         <w:t>Overview</w:t>
       </w:r>
+      <w:bookmarkEnd w:id="0"/>
       <w:bookmarkEnd w:id="1"/>
-      <w:bookmarkEnd w:id="2"/>
       <w:r>
         <w:fldChar w:fldCharType="begin"/>
       </w:r>
@@ -895,6 +893,37 @@
               <w:t>This is the fully-qualified path to the Microsoft Visual Studio Solution</w:t>
             </w:r>
           </w:p>
+          <w:p>
+            <w:pPr>
+              <w:pStyle w:val="SAGEBodyText"/>
+              <w:rPr>
+                <w:sz w:val="16"/>
+              </w:rPr>
+            </w:pPr>
+            <w:r>
+              <w:rPr>
+                <w:color w:val="FF0000"/>
+                <w:sz w:val="16"/>
+              </w:rPr>
+              <w:t>Note: Because the macro $(</w:t>
+            </w:r>
+            <w:proofErr w:type="spellStart"/>
+            <w:r>
+              <w:rPr>
+                <w:color w:val="FF0000"/>
+                <w:sz w:val="16"/>
+              </w:rPr>
+              <w:t>SolutionDir</w:t>
+            </w:r>
+            <w:proofErr w:type="spellEnd"/>
+            <w:r>
+              <w:rPr>
+                <w:color w:val="FF0000"/>
+                <w:sz w:val="16"/>
+              </w:rPr>
+              <w:t>) expands out to include a trailing backslash, an extra backslash is required.  See the example to the right.</w:t>
+            </w:r>
+          </w:p>
         </w:tc>
         <w:tc>
           <w:tcPr>
@@ -911,8 +940,16 @@
               <w:rPr>
                 <w:sz w:val="16"/>
               </w:rPr>
-              <w:t>--solutionpath</w:t>
+              <w:t>--</w:t>
             </w:r>
+            <w:proofErr w:type="spellStart"/>
+            <w:r>
+              <w:rPr>
+                <w:sz w:val="16"/>
+              </w:rPr>
+              <w:t>solutionpath</w:t>
+            </w:r>
+            <w:proofErr w:type="spellEnd"/>
             <w:proofErr w:type="gramStart"/>
             <w:r>
               <w:rPr>
@@ -925,10 +962,38 @@
               <w:rPr>
                 <w:sz w:val="16"/>
               </w:rPr>
-              <w:t>(SolutionDir)”</w:t>
+              <w:t>(</w:t>
+            </w:r>
+            <w:proofErr w:type="spellStart"/>
+            <w:r>
+              <w:rPr>
+                <w:sz w:val="16"/>
+              </w:rPr>
+              <w:t>SolutionDir</w:t>
+            </w:r>
+            <w:proofErr w:type="spellEnd"/>
+            <w:r>
+              <w:rPr>
+                <w:sz w:val="16"/>
+              </w:rPr>
+              <w:t>)</w:t>
+            </w:r>
+            <w:r>
+              <w:rPr>
+                <w:sz w:val="16"/>
+              </w:rPr>
+              <w:t>\</w:t>
+            </w:r>
+            <w:r>
+              <w:rPr>
+                <w:sz w:val="16"/>
+              </w:rPr>
+              <w:t>”</w:t>
             </w:r>
           </w:p>
         </w:tc>
+        <w:bookmarkStart w:id="2" w:name="_GoBack"/>
+        <w:bookmarkEnd w:id="2"/>
       </w:tr>
       <w:tr>
         <w:tc>
@@ -983,6 +1048,37 @@
               <w:t>This is the fully-qualified path to the Microsoft Visual Studio Solution Web project</w:t>
             </w:r>
           </w:p>
+          <w:p>
+            <w:pPr>
+              <w:pStyle w:val="SAGEBodyText"/>
+              <w:rPr>
+                <w:sz w:val="16"/>
+              </w:rPr>
+            </w:pPr>
+            <w:r>
+              <w:rPr>
+                <w:color w:val="FF0000"/>
+                <w:sz w:val="16"/>
+              </w:rPr>
+              <w:t>Note: Because the macro $(</w:t>
+            </w:r>
+            <w:proofErr w:type="spellStart"/>
+            <w:r>
+              <w:rPr>
+                <w:color w:val="FF0000"/>
+                <w:sz w:val="16"/>
+              </w:rPr>
+              <w:t>ProjectDir</w:t>
+            </w:r>
+            <w:proofErr w:type="spellEnd"/>
+            <w:r>
+              <w:rPr>
+                <w:color w:val="FF0000"/>
+                <w:sz w:val="16"/>
+              </w:rPr>
+              <w:t>) expands out to include a trailing backslash, an extra backslash is required.  See the example to the right.</w:t>
+            </w:r>
+          </w:p>
         </w:tc>
         <w:tc>
           <w:tcPr>
@@ -999,8 +1095,16 @@
               <w:rPr>
                 <w:sz w:val="16"/>
               </w:rPr>
-              <w:t>--webprojectpath</w:t>
+              <w:t>--</w:t>
             </w:r>
+            <w:proofErr w:type="spellStart"/>
+            <w:r>
+              <w:rPr>
+                <w:sz w:val="16"/>
+              </w:rPr>
+              <w:t>webprojectpath</w:t>
+            </w:r>
+            <w:proofErr w:type="spellEnd"/>
             <w:proofErr w:type="gramStart"/>
             <w:r>
               <w:rPr>
@@ -1013,7 +1117,33 @@
               <w:rPr>
                 <w:sz w:val="16"/>
               </w:rPr>
-              <w:t>(ProjectDir)”</w:t>
+              <w:t>(</w:t>
+            </w:r>
+            <w:proofErr w:type="spellStart"/>
+            <w:r>
+              <w:rPr>
+                <w:sz w:val="16"/>
+              </w:rPr>
+              <w:t>ProjectDir</w:t>
+            </w:r>
+            <w:proofErr w:type="spellEnd"/>
+            <w:r>
+              <w:rPr>
+                <w:sz w:val="16"/>
+              </w:rPr>
+              <w:t>)</w:t>
+            </w:r>
+            <w:r>
+              <w:rPr>
+                <w:sz w:val="16"/>
+              </w:rPr>
+              <w:t>\</w:t>
+            </w:r>
+            <w:r>
+              <w:rPr>
+                <w:sz w:val="16"/>
+              </w:rPr>
+              <w:t>”</w:t>
             </w:r>
           </w:p>
         </w:tc>
@@ -1156,6 +1286,7 @@
               <w:rPr>
                 <w:sz w:val="16"/>
               </w:rPr>
+              <w:lastRenderedPageBreak/>
               <w:t>This is the Microsoft Visual Studio project build configuration. (only Release is currently supported)</w:t>
             </w:r>
           </w:p>
@@ -1175,6 +1306,7 @@
               <w:rPr>
                 <w:sz w:val="16"/>
               </w:rPr>
+              <w:lastRenderedPageBreak/>
               <w:t>--buildprofile</w:t>
             </w:r>
             <w:proofErr w:type="gramStart"/>
@@ -1348,7 +1480,6 @@
                 <w:b/>
                 <w:sz w:val="16"/>
               </w:rPr>
-              <w:lastRenderedPageBreak/>
               <w:t>Parameter Name</w:t>
             </w:r>
           </w:p>
@@ -1756,6 +1887,505 @@
         <w:t>Upon generation of a new Sage 300 solution via the Sage 300 Solution Wizard, the Post-Build event of the &lt;Namespace&gt;.Web.csproj will contain the following:</w:t>
       </w:r>
     </w:p>
+    <w:tbl>
+      <w:tblPr>
+        <w:tblStyle w:val="TableGrid"/>
+        <w:tblW w:w="10075" w:type="dxa"/>
+        <w:shd w:val="clear" w:color="auto" w:fill="D9D9D9" w:themeFill="background1" w:themeFillShade="D9"/>
+        <w:tblLook w:val="04A0" w:firstRow="1" w:lastRow="0" w:firstColumn="1" w:lastColumn="0" w:noHBand="0" w:noVBand="1"/>
+      </w:tblPr>
+      <w:tblGrid>
+        <w:gridCol w:w="10075"/>
+      </w:tblGrid>
+      <w:tr>
+        <w:tc>
+          <w:tcPr>
+            <w:tcW w:w="10075" w:type="dxa"/>
+            <w:shd w:val="clear" w:color="auto" w:fill="D9D9D9" w:themeFill="background1" w:themeFillShade="D9"/>
+          </w:tcPr>
+          <w:p>
+            <w:pPr>
+              <w:spacing w:line="285" w:lineRule="atLeast"/>
+              <w:rPr>
+                <w:rFonts w:ascii="Fira Code" w:eastAsia="Times New Roman" w:hAnsi="Fira Code" w:cs="Times New Roman"/>
+                <w:color w:val="000000"/>
+                <w:lang w:val="en-US"/>
+              </w:rPr>
+            </w:pPr>
+          </w:p>
+          <w:p>
+            <w:pPr>
+              <w:spacing w:line="285" w:lineRule="atLeast"/>
+              <w:rPr>
+                <w:rFonts w:ascii="Fira Code" w:eastAsia="Times New Roman" w:hAnsi="Fira Code" w:cs="Times New Roman"/>
+                <w:color w:val="000000"/>
+                <w:sz w:val="16"/>
+                <w:lang w:val="en-US"/>
+              </w:rPr>
+            </w:pPr>
+            <w:r>
+              <w:rPr>
+                <w:rFonts w:ascii="Fira Code" w:eastAsia="Times New Roman" w:hAnsi="Fira Code" w:cs="Times New Roman"/>
+                <w:color w:val="000000"/>
+                <w:sz w:val="16"/>
+                <w:lang w:val="en-US"/>
+              </w:rPr>
+              <w:t>&lt;</w:t>
+            </w:r>
+            <w:proofErr w:type="spellStart"/>
+            <w:r>
+              <w:rPr>
+                <w:rFonts w:ascii="Fira Code" w:eastAsia="Times New Roman" w:hAnsi="Fira Code" w:cs="Times New Roman"/>
+                <w:color w:val="000000"/>
+                <w:sz w:val="16"/>
+                <w:lang w:val="en-US"/>
+              </w:rPr>
+              <w:t>PropertyGroup</w:t>
+            </w:r>
+            <w:proofErr w:type="spellEnd"/>
+            <w:r>
+              <w:rPr>
+                <w:rFonts w:ascii="Fira Code" w:eastAsia="Times New Roman" w:hAnsi="Fira Code" w:cs="Times New Roman"/>
+                <w:color w:val="000000"/>
+                <w:sz w:val="16"/>
+                <w:lang w:val="en-US"/>
+              </w:rPr>
+              <w:t>&gt;</w:t>
+            </w:r>
+          </w:p>
+          <w:p>
+            <w:pPr>
+              <w:spacing w:line="285" w:lineRule="atLeast"/>
+              <w:rPr>
+                <w:rFonts w:ascii="Fira Code" w:eastAsia="Times New Roman" w:hAnsi="Fira Code" w:cs="Times New Roman"/>
+                <w:color w:val="000000"/>
+                <w:sz w:val="16"/>
+                <w:lang w:val="en-US"/>
+              </w:rPr>
+            </w:pPr>
+            <w:r>
+              <w:rPr>
+                <w:rFonts w:ascii="Fira Code" w:eastAsia="Times New Roman" w:hAnsi="Fira Code" w:cs="Times New Roman"/>
+                <w:color w:val="000000"/>
+                <w:sz w:val="16"/>
+                <w:lang w:val="en-US"/>
+              </w:rPr>
+              <w:t xml:space="preserve">   &lt;</w:t>
+            </w:r>
+            <w:proofErr w:type="spellStart"/>
+            <w:r>
+              <w:rPr>
+                <w:rFonts w:ascii="Fira Code" w:eastAsia="Times New Roman" w:hAnsi="Fira Code" w:cs="Times New Roman"/>
+                <w:color w:val="000000"/>
+                <w:sz w:val="16"/>
+                <w:lang w:val="en-US"/>
+              </w:rPr>
+              <w:t>PostBuildEvent</w:t>
+            </w:r>
+            <w:proofErr w:type="spellEnd"/>
+            <w:r>
+              <w:rPr>
+                <w:rFonts w:ascii="Fira Code" w:eastAsia="Times New Roman" w:hAnsi="Fira Code" w:cs="Times New Roman"/>
+                <w:color w:val="000000"/>
+                <w:sz w:val="16"/>
+                <w:lang w:val="en-US"/>
+              </w:rPr>
+              <w:t>&gt;</w:t>
+            </w:r>
+          </w:p>
+          <w:p>
+            <w:pPr>
+              <w:spacing w:line="285" w:lineRule="atLeast"/>
+              <w:rPr>
+                <w:rFonts w:ascii="Fira Code" w:eastAsia="Times New Roman" w:hAnsi="Fira Code" w:cs="Times New Roman"/>
+                <w:color w:val="000000"/>
+                <w:sz w:val="16"/>
+                <w:lang w:val="en-US"/>
+              </w:rPr>
+            </w:pPr>
+            <w:r>
+              <w:rPr>
+                <w:rFonts w:ascii="Fira Code" w:eastAsia="Times New Roman" w:hAnsi="Fira Code" w:cs="Times New Roman"/>
+                <w:color w:val="000000"/>
+                <w:sz w:val="16"/>
+                <w:lang w:val="en-US"/>
+              </w:rPr>
+              <w:t xml:space="preserve">      Call "$(</w:t>
+            </w:r>
+            <w:proofErr w:type="spellStart"/>
+            <w:r>
+              <w:rPr>
+                <w:rFonts w:ascii="Fira Code" w:eastAsia="Times New Roman" w:hAnsi="Fira Code" w:cs="Times New Roman"/>
+                <w:color w:val="000000"/>
+                <w:sz w:val="16"/>
+                <w:lang w:val="en-US"/>
+              </w:rPr>
+              <w:t>ProjectDir</w:t>
+            </w:r>
+            <w:proofErr w:type="spellEnd"/>
+            <w:r>
+              <w:rPr>
+                <w:rFonts w:ascii="Fira Code" w:eastAsia="Times New Roman" w:hAnsi="Fira Code" w:cs="Times New Roman"/>
+                <w:color w:val="000000"/>
+                <w:sz w:val="16"/>
+                <w:lang w:val="en-US"/>
+              </w:rPr>
+              <w:t>)MergeISVProject.exe" --mode=0 --</w:t>
+            </w:r>
+            <w:proofErr w:type="spellStart"/>
+            <w:r>
+              <w:rPr>
+                <w:rFonts w:ascii="Fira Code" w:eastAsia="Times New Roman" w:hAnsi="Fira Code" w:cs="Times New Roman"/>
+                <w:color w:val="000000"/>
+                <w:sz w:val="16"/>
+                <w:lang w:val="en-US"/>
+              </w:rPr>
+              <w:t>solutionpath</w:t>
+            </w:r>
+            <w:proofErr w:type="spellEnd"/>
+            <w:r>
+              <w:rPr>
+                <w:rFonts w:ascii="Fira Code" w:eastAsia="Times New Roman" w:hAnsi="Fira Code" w:cs="Times New Roman"/>
+                <w:color w:val="000000"/>
+                <w:sz w:val="16"/>
+                <w:lang w:val="en-US"/>
+              </w:rPr>
+              <w:t>="$(</w:t>
+            </w:r>
+            <w:proofErr w:type="spellStart"/>
+            <w:r>
+              <w:rPr>
+                <w:rFonts w:ascii="Fira Code" w:eastAsia="Times New Roman" w:hAnsi="Fira Code" w:cs="Times New Roman"/>
+                <w:color w:val="000000"/>
+                <w:sz w:val="16"/>
+                <w:lang w:val="en-US"/>
+              </w:rPr>
+              <w:t>SolutionDir</w:t>
+            </w:r>
+            <w:proofErr w:type="spellEnd"/>
+            <w:r>
+              <w:rPr>
+                <w:rFonts w:ascii="Fira Code" w:eastAsia="Times New Roman" w:hAnsi="Fira Code" w:cs="Times New Roman"/>
+                <w:color w:val="000000"/>
+                <w:sz w:val="16"/>
+                <w:lang w:val="en-US"/>
+              </w:rPr>
+              <w:t>)\"</w:t>
+            </w:r>
+          </w:p>
+          <w:p>
+            <w:pPr>
+              <w:spacing w:line="285" w:lineRule="atLeast"/>
+              <w:rPr>
+                <w:rFonts w:ascii="Fira Code" w:eastAsia="Times New Roman" w:hAnsi="Fira Code" w:cs="Times New Roman"/>
+                <w:color w:val="000000"/>
+                <w:sz w:val="16"/>
+                <w:lang w:val="en-US"/>
+              </w:rPr>
+            </w:pPr>
+            <w:r>
+              <w:rPr>
+                <w:rFonts w:ascii="Fira Code" w:eastAsia="Times New Roman" w:hAnsi="Fira Code" w:cs="Times New Roman"/>
+                <w:color w:val="000000"/>
+                <w:sz w:val="16"/>
+                <w:lang w:val="en-US"/>
+              </w:rPr>
+              <w:t xml:space="preserve">      --</w:t>
+            </w:r>
+            <w:proofErr w:type="spellStart"/>
+            <w:r>
+              <w:rPr>
+                <w:rFonts w:ascii="Fira Code" w:eastAsia="Times New Roman" w:hAnsi="Fira Code" w:cs="Times New Roman"/>
+                <w:color w:val="000000"/>
+                <w:sz w:val="16"/>
+                <w:lang w:val="en-US"/>
+              </w:rPr>
+              <w:t>webprojectpath</w:t>
+            </w:r>
+            <w:proofErr w:type="spellEnd"/>
+            <w:r>
+              <w:rPr>
+                <w:rFonts w:ascii="Fira Code" w:eastAsia="Times New Roman" w:hAnsi="Fira Code" w:cs="Times New Roman"/>
+                <w:color w:val="000000"/>
+                <w:sz w:val="16"/>
+                <w:lang w:val="en-US"/>
+              </w:rPr>
+              <w:t>="$(</w:t>
+            </w:r>
+            <w:proofErr w:type="spellStart"/>
+            <w:r>
+              <w:rPr>
+                <w:rFonts w:ascii="Fira Code" w:eastAsia="Times New Roman" w:hAnsi="Fira Code" w:cs="Times New Roman"/>
+                <w:color w:val="000000"/>
+                <w:sz w:val="16"/>
+                <w:lang w:val="en-US"/>
+              </w:rPr>
+              <w:t>ProjectDir</w:t>
+            </w:r>
+            <w:proofErr w:type="spellEnd"/>
+            <w:r>
+              <w:rPr>
+                <w:rFonts w:ascii="Fira Code" w:eastAsia="Times New Roman" w:hAnsi="Fira Code" w:cs="Times New Roman"/>
+                <w:color w:val="000000"/>
+                <w:sz w:val="16"/>
+                <w:lang w:val="en-US"/>
+              </w:rPr>
+              <w:t>)\" --</w:t>
+            </w:r>
+            <w:proofErr w:type="spellStart"/>
+            <w:r>
+              <w:rPr>
+                <w:rFonts w:ascii="Fira Code" w:eastAsia="Times New Roman" w:hAnsi="Fira Code" w:cs="Times New Roman"/>
+                <w:color w:val="000000"/>
+                <w:sz w:val="16"/>
+                <w:lang w:val="en-US"/>
+              </w:rPr>
+              <w:t>menufilename</w:t>
+            </w:r>
+            <w:proofErr w:type="spellEnd"/>
+            <w:r>
+              <w:rPr>
+                <w:rFonts w:ascii="Fira Code" w:eastAsia="Times New Roman" w:hAnsi="Fira Code" w:cs="Times New Roman"/>
+                <w:color w:val="000000"/>
+                <w:sz w:val="16"/>
+                <w:lang w:val="en-US"/>
+              </w:rPr>
+              <w:t>="$applicationid$MenuDetails.xml"</w:t>
+            </w:r>
+          </w:p>
+          <w:p>
+            <w:pPr>
+              <w:spacing w:line="285" w:lineRule="atLeast"/>
+              <w:rPr>
+                <w:rFonts w:ascii="Fira Code" w:eastAsia="Times New Roman" w:hAnsi="Fira Code" w:cs="Times New Roman"/>
+                <w:color w:val="000000"/>
+                <w:sz w:val="16"/>
+                <w:lang w:val="en-US"/>
+              </w:rPr>
+            </w:pPr>
+            <w:r>
+              <w:rPr>
+                <w:rFonts w:ascii="Fira Code" w:eastAsia="Times New Roman" w:hAnsi="Fira Code" w:cs="Times New Roman"/>
+                <w:color w:val="000000"/>
+                <w:sz w:val="16"/>
+                <w:lang w:val="en-US"/>
+              </w:rPr>
+              <w:t xml:space="preserve">      --</w:t>
+            </w:r>
+            <w:proofErr w:type="spellStart"/>
+            <w:r>
+              <w:rPr>
+                <w:rFonts w:ascii="Fira Code" w:eastAsia="Times New Roman" w:hAnsi="Fira Code" w:cs="Times New Roman"/>
+                <w:color w:val="000000"/>
+                <w:sz w:val="16"/>
+                <w:lang w:val="en-US"/>
+              </w:rPr>
+              <w:t>buildprofile</w:t>
+            </w:r>
+            <w:proofErr w:type="spellEnd"/>
+            <w:r>
+              <w:rPr>
+                <w:rFonts w:ascii="Fira Code" w:eastAsia="Times New Roman" w:hAnsi="Fira Code" w:cs="Times New Roman"/>
+                <w:color w:val="000000"/>
+                <w:sz w:val="16"/>
+                <w:lang w:val="en-US"/>
+              </w:rPr>
+              <w:t>="$(</w:t>
+            </w:r>
+            <w:proofErr w:type="spellStart"/>
+            <w:r>
+              <w:rPr>
+                <w:rFonts w:ascii="Fira Code" w:eastAsia="Times New Roman" w:hAnsi="Fira Code" w:cs="Times New Roman"/>
+                <w:color w:val="000000"/>
+                <w:sz w:val="16"/>
+                <w:lang w:val="en-US"/>
+              </w:rPr>
+              <w:t>ConfigurationName</w:t>
+            </w:r>
+            <w:proofErr w:type="spellEnd"/>
+            <w:r>
+              <w:rPr>
+                <w:rFonts w:ascii="Fira Code" w:eastAsia="Times New Roman" w:hAnsi="Fira Code" w:cs="Times New Roman"/>
+                <w:color w:val="000000"/>
+                <w:sz w:val="16"/>
+                <w:lang w:val="en-US"/>
+              </w:rPr>
+              <w:t>)" --</w:t>
+            </w:r>
+            <w:proofErr w:type="spellStart"/>
+            <w:r>
+              <w:rPr>
+                <w:rFonts w:ascii="Fira Code" w:eastAsia="Times New Roman" w:hAnsi="Fira Code" w:cs="Times New Roman"/>
+                <w:color w:val="000000"/>
+                <w:sz w:val="16"/>
+                <w:lang w:val="en-US"/>
+              </w:rPr>
+              <w:t>dotnetframeworkpath</w:t>
+            </w:r>
+            <w:proofErr w:type="spellEnd"/>
+            <w:r>
+              <w:rPr>
+                <w:rFonts w:ascii="Fira Code" w:eastAsia="Times New Roman" w:hAnsi="Fira Code" w:cs="Times New Roman"/>
+                <w:color w:val="000000"/>
+                <w:sz w:val="16"/>
+                <w:lang w:val="en-US"/>
+              </w:rPr>
+              <w:t>="$(</w:t>
+            </w:r>
+            <w:proofErr w:type="spellStart"/>
+            <w:r>
+              <w:rPr>
+                <w:rFonts w:ascii="Fira Code" w:eastAsia="Times New Roman" w:hAnsi="Fira Code" w:cs="Times New Roman"/>
+                <w:color w:val="000000"/>
+                <w:sz w:val="16"/>
+                <w:lang w:val="en-US"/>
+              </w:rPr>
+              <w:t>FrameworkDir</w:t>
+            </w:r>
+            <w:proofErr w:type="spellEnd"/>
+            <w:r>
+              <w:rPr>
+                <w:rFonts w:ascii="Fira Code" w:eastAsia="Times New Roman" w:hAnsi="Fira Code" w:cs="Times New Roman"/>
+                <w:color w:val="000000"/>
+                <w:sz w:val="16"/>
+                <w:lang w:val="en-US"/>
+              </w:rPr>
+              <w:t>)$(</w:t>
+            </w:r>
+            <w:proofErr w:type="spellStart"/>
+            <w:r>
+              <w:rPr>
+                <w:rFonts w:ascii="Fira Code" w:eastAsia="Times New Roman" w:hAnsi="Fira Code" w:cs="Times New Roman"/>
+                <w:color w:val="000000"/>
+                <w:sz w:val="16"/>
+                <w:lang w:val="en-US"/>
+              </w:rPr>
+              <w:t>FrameworkVersion</w:t>
+            </w:r>
+            <w:proofErr w:type="spellEnd"/>
+            <w:r>
+              <w:rPr>
+                <w:rFonts w:ascii="Fira Code" w:eastAsia="Times New Roman" w:hAnsi="Fira Code" w:cs="Times New Roman"/>
+                <w:color w:val="000000"/>
+                <w:sz w:val="16"/>
+                <w:lang w:val="en-US"/>
+              </w:rPr>
+              <w:t>)"</w:t>
+            </w:r>
+          </w:p>
+          <w:p>
+            <w:pPr>
+              <w:spacing w:line="285" w:lineRule="atLeast"/>
+              <w:rPr>
+                <w:rFonts w:ascii="Fira Code" w:eastAsia="Times New Roman" w:hAnsi="Fira Code" w:cs="Times New Roman"/>
+                <w:color w:val="000000"/>
+                <w:sz w:val="16"/>
+                <w:lang w:val="en-US"/>
+              </w:rPr>
+            </w:pPr>
+            <w:r>
+              <w:rPr>
+                <w:rFonts w:ascii="Fira Code" w:eastAsia="Times New Roman" w:hAnsi="Fira Code" w:cs="Times New Roman"/>
+                <w:color w:val="000000"/>
+                <w:sz w:val="16"/>
+                <w:lang w:val="en-US"/>
+              </w:rPr>
+              <w:t xml:space="preserve">      --minify --log</w:t>
+            </w:r>
+          </w:p>
+          <w:p>
+            <w:pPr>
+              <w:spacing w:line="285" w:lineRule="atLeast"/>
+              <w:rPr>
+                <w:rFonts w:ascii="Fira Code" w:eastAsia="Times New Roman" w:hAnsi="Fira Code" w:cs="Times New Roman"/>
+                <w:color w:val="000000"/>
+                <w:sz w:val="16"/>
+                <w:lang w:val="en-US"/>
+              </w:rPr>
+            </w:pPr>
+            <w:r>
+              <w:rPr>
+                <w:rFonts w:ascii="Fira Code" w:eastAsia="Times New Roman" w:hAnsi="Fira Code" w:cs="Times New Roman"/>
+                <w:color w:val="000000"/>
+                <w:sz w:val="16"/>
+                <w:lang w:val="en-US"/>
+              </w:rPr>
+              <w:t xml:space="preserve">   &lt;/</w:t>
+            </w:r>
+            <w:proofErr w:type="spellStart"/>
+            <w:r>
+              <w:rPr>
+                <w:rFonts w:ascii="Fira Code" w:eastAsia="Times New Roman" w:hAnsi="Fira Code" w:cs="Times New Roman"/>
+                <w:color w:val="000000"/>
+                <w:sz w:val="16"/>
+                <w:lang w:val="en-US"/>
+              </w:rPr>
+              <w:t>PostBuildEvent</w:t>
+            </w:r>
+            <w:proofErr w:type="spellEnd"/>
+            <w:r>
+              <w:rPr>
+                <w:rFonts w:ascii="Fira Code" w:eastAsia="Times New Roman" w:hAnsi="Fira Code" w:cs="Times New Roman"/>
+                <w:color w:val="000000"/>
+                <w:sz w:val="16"/>
+                <w:lang w:val="en-US"/>
+              </w:rPr>
+              <w:t>&gt;</w:t>
+            </w:r>
+          </w:p>
+          <w:p>
+            <w:pPr>
+              <w:spacing w:line="285" w:lineRule="atLeast"/>
+              <w:rPr>
+                <w:rFonts w:ascii="Fira Code" w:eastAsia="Times New Roman" w:hAnsi="Fira Code" w:cs="Times New Roman"/>
+                <w:color w:val="000000"/>
+                <w:sz w:val="16"/>
+                <w:lang w:val="en-US"/>
+              </w:rPr>
+            </w:pPr>
+            <w:r>
+              <w:rPr>
+                <w:rFonts w:ascii="Fira Code" w:eastAsia="Times New Roman" w:hAnsi="Fira Code" w:cs="Times New Roman"/>
+                <w:color w:val="000000"/>
+                <w:sz w:val="16"/>
+                <w:lang w:val="en-US"/>
+              </w:rPr>
+              <w:t>&lt;/</w:t>
+            </w:r>
+            <w:proofErr w:type="spellStart"/>
+            <w:r>
+              <w:rPr>
+                <w:rFonts w:ascii="Fira Code" w:eastAsia="Times New Roman" w:hAnsi="Fira Code" w:cs="Times New Roman"/>
+                <w:color w:val="000000"/>
+                <w:sz w:val="16"/>
+                <w:lang w:val="en-US"/>
+              </w:rPr>
+              <w:t>PropertyGroup</w:t>
+            </w:r>
+            <w:proofErr w:type="spellEnd"/>
+            <w:r>
+              <w:rPr>
+                <w:rFonts w:ascii="Fira Code" w:eastAsia="Times New Roman" w:hAnsi="Fira Code" w:cs="Times New Roman"/>
+                <w:color w:val="000000"/>
+                <w:sz w:val="16"/>
+                <w:lang w:val="en-US"/>
+              </w:rPr>
+              <w:t>&gt;</w:t>
+            </w:r>
+          </w:p>
+          <w:p>
+            <w:pPr>
+              <w:spacing w:line="285" w:lineRule="atLeast"/>
+              <w:rPr>
+                <w:rFonts w:ascii="Fira Code" w:eastAsia="Times New Roman" w:hAnsi="Fira Code" w:cs="Times New Roman"/>
+                <w:color w:val="000000"/>
+                <w:lang w:val="en-US"/>
+              </w:rPr>
+            </w:pPr>
+          </w:p>
+        </w:tc>
+      </w:tr>
+    </w:tbl>
     <w:p>
       <w:pPr>
         <w:shd w:val="clear" w:color="auto" w:fill="FFFFFF"/>
@@ -1766,167 +2396,6 @@
           <w:lang w:val="en-US"/>
         </w:rPr>
       </w:pPr>
-      <w:r>
-        <w:rPr>
-          <w:rFonts w:ascii="Fira Code" w:eastAsia="Times New Roman" w:hAnsi="Fira Code" w:cs="Times New Roman"/>
-          <w:color w:val="000000"/>
-          <w:lang w:val="en-US"/>
-        </w:rPr>
-        <w:t xml:space="preserve">  </w:t>
-      </w:r>
-      <w:r>
-        <w:rPr>
-          <w:rFonts w:ascii="Fira Code" w:eastAsia="Times New Roman" w:hAnsi="Fira Code" w:cs="Times New Roman"/>
-          <w:color w:val="800000"/>
-          <w:lang w:val="en-US"/>
-        </w:rPr>
-        <w:t>&lt;PropertyGroup&gt;</w:t>
-      </w:r>
-    </w:p>
-    <w:p>
-      <w:pPr>
-        <w:shd w:val="clear" w:color="auto" w:fill="FFFFFF"/>
-        <w:spacing w:line="285" w:lineRule="atLeast"/>
-        <w:rPr>
-          <w:rFonts w:ascii="Fira Code" w:eastAsia="Times New Roman" w:hAnsi="Fira Code" w:cs="Times New Roman"/>
-          <w:color w:val="000000"/>
-          <w:lang w:val="en-US"/>
-        </w:rPr>
-      </w:pPr>
-      <w:r>
-        <w:rPr>
-          <w:rFonts w:ascii="Fira Code" w:eastAsia="Times New Roman" w:hAnsi="Fira Code" w:cs="Times New Roman"/>
-          <w:color w:val="000000"/>
-          <w:lang w:val="en-US"/>
-        </w:rPr>
-        <w:t xml:space="preserve">    </w:t>
-      </w:r>
-      <w:r>
-        <w:rPr>
-          <w:rFonts w:ascii="Fira Code" w:eastAsia="Times New Roman" w:hAnsi="Fira Code" w:cs="Times New Roman"/>
-          <w:color w:val="800000"/>
-          <w:lang w:val="en-US"/>
-        </w:rPr>
-        <w:t>&lt;PostBuildEvent&gt;</w:t>
-      </w:r>
-    </w:p>
-    <w:p>
-      <w:pPr>
-        <w:shd w:val="clear" w:color="auto" w:fill="FFFFFF"/>
-        <w:spacing w:line="285" w:lineRule="atLeast"/>
-        <w:rPr>
-          <w:rFonts w:ascii="Fira Code" w:eastAsia="Times New Roman" w:hAnsi="Fira Code" w:cs="Times New Roman"/>
-          <w:color w:val="000000"/>
-          <w:lang w:val="en-US"/>
-        </w:rPr>
-      </w:pPr>
-      <w:r>
-        <w:rPr>
-          <w:rFonts w:ascii="Fira Code" w:eastAsia="Times New Roman" w:hAnsi="Fira Code" w:cs="Times New Roman"/>
-          <w:color w:val="000000"/>
-          <w:lang w:val="en-US"/>
-        </w:rPr>
-        <w:t xml:space="preserve">    Call "$(ProjectDir)MergeISVProject.exe" --mode=0 --solutionpath="$(SolutionDir)"  </w:t>
-      </w:r>
-    </w:p>
-    <w:p>
-      <w:pPr>
-        <w:shd w:val="clear" w:color="auto" w:fill="FFFFFF"/>
-        <w:spacing w:line="285" w:lineRule="atLeast"/>
-        <w:ind w:left="864" w:firstLine="144"/>
-        <w:rPr>
-          <w:rFonts w:ascii="Fira Code" w:eastAsia="Times New Roman" w:hAnsi="Fira Code" w:cs="Times New Roman"/>
-          <w:color w:val="000000"/>
-          <w:lang w:val="en-US"/>
-        </w:rPr>
-      </w:pPr>
-      <w:r>
-        <w:rPr>
-          <w:rFonts w:ascii="Fira Code" w:eastAsia="Times New Roman" w:hAnsi="Fira Code" w:cs="Times New Roman"/>
-          <w:color w:val="000000"/>
-          <w:lang w:val="en-US"/>
-        </w:rPr>
-        <w:t xml:space="preserve">--webprojectpath="$(ProjectDir)" --menufilename="$applicationid$MenuDetails.xml" </w:t>
-      </w:r>
-    </w:p>
-    <w:p>
-      <w:pPr>
-        <w:shd w:val="clear" w:color="auto" w:fill="FFFFFF"/>
-        <w:spacing w:line="285" w:lineRule="atLeast"/>
-        <w:ind w:left="1008"/>
-        <w:rPr>
-          <w:rFonts w:ascii="Fira Code" w:eastAsia="Times New Roman" w:hAnsi="Fira Code" w:cs="Times New Roman"/>
-          <w:color w:val="000000"/>
-          <w:lang w:val="en-US"/>
-        </w:rPr>
-      </w:pPr>
-      <w:r>
-        <w:rPr>
-          <w:rFonts w:ascii="Fira Code" w:eastAsia="Times New Roman" w:hAnsi="Fira Code" w:cs="Times New Roman"/>
-          <w:color w:val="000000"/>
-          <w:lang w:val="en-US"/>
-        </w:rPr>
-        <w:t>--buildprofile="$(ConfigurationName)" --dotnetframeworkpath="$(FrameworkDir)$(FrameworkVersion)" --minify --log</w:t>
-      </w:r>
-    </w:p>
-    <w:p>
-      <w:pPr>
-        <w:shd w:val="clear" w:color="auto" w:fill="FFFFFF"/>
-        <w:spacing w:line="285" w:lineRule="atLeast"/>
-        <w:rPr>
-          <w:rFonts w:ascii="Fira Code" w:eastAsia="Times New Roman" w:hAnsi="Fira Code" w:cs="Times New Roman"/>
-          <w:color w:val="000000"/>
-          <w:lang w:val="en-US"/>
-        </w:rPr>
-      </w:pPr>
-      <w:r>
-        <w:rPr>
-          <w:rFonts w:ascii="Fira Code" w:eastAsia="Times New Roman" w:hAnsi="Fira Code" w:cs="Times New Roman"/>
-          <w:color w:val="000000"/>
-          <w:lang w:val="en-US"/>
-        </w:rPr>
-        <w:t xml:space="preserve">    </w:t>
-      </w:r>
-      <w:r>
-        <w:rPr>
-          <w:rFonts w:ascii="Fira Code" w:eastAsia="Times New Roman" w:hAnsi="Fira Code" w:cs="Times New Roman"/>
-          <w:color w:val="800000"/>
-          <w:lang w:val="en-US"/>
-        </w:rPr>
-        <w:t>&lt;/PostBuildEvent&gt;</w:t>
-      </w:r>
-    </w:p>
-    <w:p>
-      <w:pPr>
-        <w:shd w:val="clear" w:color="auto" w:fill="FFFFFF"/>
-        <w:spacing w:line="285" w:lineRule="atLeast"/>
-        <w:rPr>
-          <w:rFonts w:ascii="Fira Code" w:eastAsia="Times New Roman" w:hAnsi="Fira Code" w:cs="Times New Roman"/>
-          <w:color w:val="000000"/>
-          <w:lang w:val="en-US"/>
-        </w:rPr>
-      </w:pPr>
-      <w:r>
-        <w:rPr>
-          <w:rFonts w:ascii="Fira Code" w:eastAsia="Times New Roman" w:hAnsi="Fira Code" w:cs="Times New Roman"/>
-          <w:color w:val="000000"/>
-          <w:lang w:val="en-US"/>
-        </w:rPr>
-        <w:t xml:space="preserve">  </w:t>
-      </w:r>
-      <w:r>
-        <w:rPr>
-          <w:rFonts w:ascii="Fira Code" w:eastAsia="Times New Roman" w:hAnsi="Fira Code" w:cs="Times New Roman"/>
-          <w:color w:val="800000"/>
-          <w:lang w:val="en-US"/>
-        </w:rPr>
-        <w:t>&lt;/PropertyGroup&gt;</w:t>
-      </w:r>
-    </w:p>
-    <w:p>
-      <w:pPr>
-        <w:pStyle w:val="SAGEBodyText"/>
-      </w:pPr>
     </w:p>
     <w:p>
       <w:pPr>
@@ -1943,9 +2412,21 @@
     </w:p>
     <w:p>
       <w:pPr>
+        <w:spacing w:after="200" w:line="0" w:lineRule="auto"/>
+        <w:rPr>
+          <w:lang w:val="en-US"/>
+        </w:rPr>
+      </w:pPr>
+      <w:r>
+        <w:br w:type="page"/>
+      </w:r>
+    </w:p>
+    <w:p>
+      <w:pPr>
         <w:pStyle w:val="SAGEBodyText"/>
       </w:pPr>
       <w:r>
+        <w:lastRenderedPageBreak/>
         <w:t xml:space="preserve">Running the MergeISVProject.exe program without any command-line parameters will </w:t>
       </w:r>
       <w:r>
@@ -1966,10 +2447,10 @@
           <w:noProof/>
         </w:rPr>
         <w:drawing>
-          <wp:inline distT="0" distB="0" distL="0" distR="0" wp14:anchorId="0A2D6B08" wp14:editId="583B58C7">
-            <wp:extent cx="5881105" cy="2779776"/>
-            <wp:effectExtent l="0" t="0" r="5715" b="1905"/>
-            <wp:docPr id="4" name="Picture 4"/>
+          <wp:inline distT="0" distB="0" distL="0" distR="0" wp14:anchorId="4807CE6C" wp14:editId="0362AD18">
+            <wp:extent cx="5853430" cy="6077585"/>
+            <wp:effectExtent l="0" t="0" r="0" b="0"/>
+            <wp:docPr id="3" name="Picture 3"/>
             <wp:cNvGraphicFramePr>
               <a:graphicFrameLocks xmlns:a="http://schemas.openxmlformats.org/drawingml/2006/main" noChangeAspect="1"/>
             </wp:cNvGraphicFramePr>
@@ -1989,7 +2470,7 @@
                   <pic:spPr>
                     <a:xfrm>
                       <a:off x="0" y="0"/>
-                      <a:ext cx="5917438" cy="2796949"/>
+                      <a:ext cx="5853430" cy="6077585"/>
                     </a:xfrm>
                     <a:prstGeom prst="rect">
                       <a:avLst/>
@@ -3247,7 +3728,7 @@
         <v:path o:extrusionok="f" gradientshapeok="t" o:connecttype="rect"/>
         <o:lock v:ext="edit" aspectratio="t"/>
       </v:shapetype>
-      <v:shape id="_x0000_i1030" type="#_x0000_t75" style="width:20.25pt;height:20.25pt" o:bullet="t">
+      <v:shape id="_x0000_i1027" type="#_x0000_t75" style="width:20.15pt;height:20.15pt" o:bullet="t">
         <v:imagedata r:id="rId1" o:title="clip_image001"/>
       </v:shape>
     </w:pict>
@@ -23119,7 +23600,7 @@
 </file>
 
 <file path=customXml/itemProps1.xml><?xml version="1.0" encoding="utf-8"?>
-<ds:datastoreItem xmlns:ds="http://schemas.openxmlformats.org/officeDocument/2006/customXml" ds:itemID="{3BB6734E-C75A-47F9-AFD1-7DA5B150A2B2}">
+<ds:datastoreItem xmlns:ds="http://schemas.openxmlformats.org/officeDocument/2006/customXml" ds:itemID="{0A49789A-F497-4373-9CAF-F58C6AE8A6D8}">
   <ds:schemaRefs>
     <ds:schemaRef ds:uri="http://schemas.openxmlformats.org/officeDocument/2006/bibliography"/>
   </ds:schemaRefs>

</xml_diff>

<commit_message>
Updated MergeISVProject.exe to deal with D-39067 defect. Rebuild tools that use MergeISVProject.exe Added documentation on where to deploy MergeISVProject.exe when it's changed.
</commit_message>
<xml_diff>
--- a/docs/utilities/Sage300SDK_MergeISVProject_Utility.docx
+++ b/docs/utilities/Sage300SDK_MergeISVProject_Utility.docx
@@ -226,7 +226,7 @@
         </w:rPr>
         <w:fldChar w:fldCharType="separate"/>
       </w:r>
-      <w:hyperlink w:anchor="_Toc515441052" w:history="1">
+      <w:hyperlink w:anchor="_Toc535593993" w:history="1">
         <w:r>
           <w:rPr>
             <w:rStyle w:val="Hyperlink"/>
@@ -271,7 +271,7 @@
             <w:noProof/>
             <w:webHidden/>
           </w:rPr>
-          <w:instrText xml:space="preserve"> PAGEREF _Toc515441052 \h </w:instrText>
+          <w:instrText xml:space="preserve"> PAGEREF _Toc535593993 \h </w:instrText>
         </w:r>
         <w:r>
           <w:rPr>
@@ -312,7 +312,7 @@
           <w:sz w:val="22"/>
         </w:rPr>
       </w:pPr>
-      <w:hyperlink w:anchor="_Toc515441053" w:history="1">
+      <w:hyperlink w:anchor="_Toc535593994" w:history="1">
         <w:r>
           <w:rPr>
             <w:rStyle w:val="Hyperlink"/>
@@ -357,7 +357,7 @@
             <w:noProof/>
             <w:webHidden/>
           </w:rPr>
-          <w:instrText xml:space="preserve"> PAGEREF _Toc515441053 \h </w:instrText>
+          <w:instrText xml:space="preserve"> PAGEREF _Toc535593994 \h </w:instrText>
         </w:r>
         <w:r>
           <w:rPr>
@@ -398,7 +398,7 @@
           <w:sz w:val="22"/>
         </w:rPr>
       </w:pPr>
-      <w:hyperlink w:anchor="_Toc515441054" w:history="1">
+      <w:hyperlink w:anchor="_Toc535593995" w:history="1">
         <w:r>
           <w:rPr>
             <w:rStyle w:val="Hyperlink"/>
@@ -443,7 +443,7 @@
             <w:noProof/>
             <w:webHidden/>
           </w:rPr>
-          <w:instrText xml:space="preserve"> PAGEREF _Toc515441054 \h </w:instrText>
+          <w:instrText xml:space="preserve"> PAGEREF _Toc535593995 \h </w:instrText>
         </w:r>
         <w:r>
           <w:rPr>
@@ -484,7 +484,7 @@
           <w:sz w:val="22"/>
         </w:rPr>
       </w:pPr>
-      <w:hyperlink w:anchor="_Toc515441055" w:history="1">
+      <w:hyperlink w:anchor="_Toc535593996" w:history="1">
         <w:r>
           <w:rPr>
             <w:rStyle w:val="Hyperlink"/>
@@ -529,7 +529,7 @@
             <w:noProof/>
             <w:webHidden/>
           </w:rPr>
-          <w:instrText xml:space="preserve"> PAGEREF _Toc515441055 \h </w:instrText>
+          <w:instrText xml:space="preserve"> PAGEREF _Toc535593996 \h </w:instrText>
         </w:r>
         <w:r>
           <w:rPr>
@@ -570,7 +570,7 @@
           <w:sz w:val="22"/>
         </w:rPr>
       </w:pPr>
-      <w:hyperlink w:anchor="_Toc515441056" w:history="1">
+      <w:hyperlink w:anchor="_Toc535593997" w:history="1">
         <w:r>
           <w:rPr>
             <w:rStyle w:val="Hyperlink"/>
@@ -615,7 +615,7 @@
             <w:noProof/>
             <w:webHidden/>
           </w:rPr>
-          <w:instrText xml:space="preserve"> PAGEREF _Toc515441056 \h </w:instrText>
+          <w:instrText xml:space="preserve"> PAGEREF _Toc535593997 \h </w:instrText>
         </w:r>
         <w:r>
           <w:rPr>
@@ -656,7 +656,7 @@
           <w:sz w:val="22"/>
         </w:rPr>
       </w:pPr>
-      <w:hyperlink w:anchor="_Toc515441057" w:history="1">
+      <w:hyperlink w:anchor="_Toc535593998" w:history="1">
         <w:r>
           <w:rPr>
             <w:rStyle w:val="Hyperlink"/>
@@ -701,7 +701,7 @@
             <w:noProof/>
             <w:webHidden/>
           </w:rPr>
-          <w:instrText xml:space="preserve"> PAGEREF _Toc515441057 \h </w:instrText>
+          <w:instrText xml:space="preserve"> PAGEREF _Toc535593998 \h </w:instrText>
         </w:r>
         <w:r>
           <w:rPr>
@@ -739,7 +739,7 @@
           <w:rFonts w:asciiTheme="minorHAnsi" w:eastAsiaTheme="minorEastAsia" w:hAnsiTheme="minorHAnsi"/>
         </w:rPr>
       </w:pPr>
-      <w:hyperlink w:anchor="_Toc515441058" w:history="1">
+      <w:hyperlink w:anchor="_Toc535593999" w:history="1">
         <w:r>
           <w:rPr>
             <w:rStyle w:val="Hyperlink"/>
@@ -774,7 +774,7 @@
           <w:rPr>
             <w:webHidden/>
           </w:rPr>
-          <w:instrText xml:space="preserve"> PAGEREF _Toc515441058 \h </w:instrText>
+          <w:instrText xml:space="preserve"> PAGEREF _Toc535593999 \h </w:instrText>
         </w:r>
         <w:r>
           <w:rPr>
@@ -803,6 +803,90 @@
     </w:p>
     <w:p>
       <w:pPr>
+        <w:pStyle w:val="TOC1"/>
+        <w:rPr>
+          <w:rFonts w:asciiTheme="minorHAnsi" w:eastAsiaTheme="minorEastAsia" w:hAnsiTheme="minorHAnsi"/>
+          <w:b w:val="0"/>
+          <w:noProof/>
+          <w:sz w:val="22"/>
+        </w:rPr>
+      </w:pPr>
+      <w:hyperlink w:anchor="_Toc535594000" w:history="1">
+        <w:r>
+          <w:rPr>
+            <w:rStyle w:val="Hyperlink"/>
+            <w:noProof/>
+          </w:rPr>
+          <w:t>7.</w:t>
+        </w:r>
+        <w:r>
+          <w:rPr>
+            <w:rFonts w:asciiTheme="minorHAnsi" w:eastAsiaTheme="minorEastAsia" w:hAnsiTheme="minorHAnsi"/>
+            <w:b w:val="0"/>
+            <w:noProof/>
+            <w:sz w:val="22"/>
+          </w:rPr>
+          <w:tab/>
+        </w:r>
+        <w:r>
+          <w:rPr>
+            <w:rStyle w:val="Hyperlink"/>
+            <w:noProof/>
+          </w:rPr>
+          <w:t>Post-Build Binary Locations</w:t>
+        </w:r>
+        <w:r>
+          <w:rPr>
+            <w:noProof/>
+            <w:webHidden/>
+          </w:rPr>
+          <w:tab/>
+        </w:r>
+        <w:r>
+          <w:rPr>
+            <w:noProof/>
+            <w:webHidden/>
+          </w:rPr>
+          <w:fldChar w:fldCharType="begin"/>
+        </w:r>
+        <w:r>
+          <w:rPr>
+            <w:noProof/>
+            <w:webHidden/>
+          </w:rPr>
+          <w:instrText xml:space="preserve"> PAGEREF _Toc535594000 \h </w:instrText>
+        </w:r>
+        <w:r>
+          <w:rPr>
+            <w:noProof/>
+            <w:webHidden/>
+          </w:rPr>
+        </w:r>
+        <w:r>
+          <w:rPr>
+            <w:noProof/>
+            <w:webHidden/>
+          </w:rPr>
+          <w:fldChar w:fldCharType="separate"/>
+        </w:r>
+        <w:r>
+          <w:rPr>
+            <w:noProof/>
+            <w:webHidden/>
+          </w:rPr>
+          <w:t>20</w:t>
+        </w:r>
+        <w:r>
+          <w:rPr>
+            <w:noProof/>
+            <w:webHidden/>
+          </w:rPr>
+          <w:fldChar w:fldCharType="end"/>
+        </w:r>
+      </w:hyperlink>
+    </w:p>
+    <w:p>
+      <w:pPr>
         <w:pStyle w:val="SAGEBodyText"/>
         <w:rPr>
           <w:rFonts w:asciiTheme="minorHAnsi" w:hAnsiTheme="minorHAnsi" w:cstheme="minorHAnsi"/>
@@ -853,7 +937,7 @@
         </w:rPr>
       </w:pPr>
       <w:bookmarkStart w:id="0" w:name="_Toc440376140"/>
-      <w:bookmarkStart w:id="1" w:name="_Toc515441052"/>
+      <w:bookmarkStart w:id="1" w:name="_Toc535593993"/>
       <w:r>
         <w:rPr>
           <w:rFonts w:asciiTheme="minorHAnsi" w:hAnsiTheme="minorHAnsi" w:cstheme="minorHAnsi"/>
@@ -2297,7 +2381,7 @@
           <w:rFonts w:asciiTheme="minorHAnsi" w:hAnsiTheme="minorHAnsi" w:cstheme="minorHAnsi"/>
         </w:rPr>
       </w:pPr>
-      <w:bookmarkStart w:id="2" w:name="_Toc515441053"/>
+      <w:bookmarkStart w:id="2" w:name="_Toc535593994"/>
       <w:r>
         <w:rPr>
           <w:rFonts w:asciiTheme="minorHAnsi" w:hAnsiTheme="minorHAnsi" w:cstheme="minorHAnsi"/>
@@ -2346,7 +2430,7 @@
           <w:rFonts w:asciiTheme="minorHAnsi" w:hAnsiTheme="minorHAnsi" w:cstheme="minorHAnsi"/>
         </w:rPr>
       </w:pPr>
-      <w:bookmarkStart w:id="3" w:name="_Toc515441054"/>
+      <w:bookmarkStart w:id="3" w:name="_Toc535593995"/>
       <w:r>
         <w:rPr>
           <w:rFonts w:asciiTheme="minorHAnsi" w:hAnsiTheme="minorHAnsi" w:cstheme="minorHAnsi"/>
@@ -2727,7 +2811,7 @@
           <w:rFonts w:asciiTheme="minorHAnsi" w:hAnsiTheme="minorHAnsi" w:cstheme="minorHAnsi"/>
         </w:rPr>
       </w:pPr>
-      <w:bookmarkStart w:id="4" w:name="_Toc515441055"/>
+      <w:bookmarkStart w:id="4" w:name="_Toc535593996"/>
       <w:r>
         <w:rPr>
           <w:rFonts w:asciiTheme="minorHAnsi" w:hAnsiTheme="minorHAnsi" w:cstheme="minorHAnsi"/>
@@ -3443,7 +3527,7 @@
           <w:rFonts w:asciiTheme="minorHAnsi" w:hAnsiTheme="minorHAnsi" w:cstheme="minorHAnsi"/>
         </w:rPr>
       </w:pPr>
-      <w:bookmarkStart w:id="6" w:name="_Toc515441056"/>
+      <w:bookmarkStart w:id="6" w:name="_Toc535593997"/>
       <w:r>
         <w:rPr>
           <w:rFonts w:asciiTheme="minorHAnsi" w:hAnsiTheme="minorHAnsi" w:cstheme="minorHAnsi"/>
@@ -12910,7 +12994,7 @@
           <w:rFonts w:asciiTheme="minorHAnsi" w:hAnsiTheme="minorHAnsi" w:cstheme="minorHAnsi"/>
         </w:rPr>
       </w:pPr>
-      <w:bookmarkStart w:id="7" w:name="_Toc515441057"/>
+      <w:bookmarkStart w:id="7" w:name="_Toc535593998"/>
       <w:r>
         <w:rPr>
           <w:rFonts w:asciiTheme="minorHAnsi" w:hAnsiTheme="minorHAnsi" w:cstheme="minorHAnsi"/>
@@ -17503,7 +17587,7 @@
       <w:pPr>
         <w:pStyle w:val="SAGEHeading2"/>
       </w:pPr>
-      <w:bookmarkStart w:id="8" w:name="_Toc515441058"/>
+      <w:bookmarkStart w:id="8" w:name="_Toc535593999"/>
       <w:r>
         <w:lastRenderedPageBreak/>
         <w:t>Deployment Summary</w:t>
@@ -18853,10 +18937,12 @@
         <w:pStyle w:val="SAGEHeading1"/>
         <w:framePr w:wrap="around"/>
       </w:pPr>
+      <w:bookmarkStart w:id="9" w:name="_Toc535594000"/>
       <w:r>
         <w:lastRenderedPageBreak/>
         <w:t>Post-Build Binary Locations</w:t>
       </w:r>
+      <w:bookmarkEnd w:id="9"/>
     </w:p>
     <w:p>
       <w:pPr>
@@ -18869,7 +18955,16 @@
         <w:pStyle w:val="SAGEBodyText"/>
       </w:pPr>
       <w:r>
-        <w:t>Because the MergeISVProject.exe application is used in multiple locations, it has to be copied into the following folders after it has been built in Release mode:</w:t>
+        <w:t xml:space="preserve">Because the MergeISVProject.exe application is used in multiple locations, it has to be copied into the following folders after it has been built in </w:t>
+      </w:r>
+      <w:r>
+        <w:rPr>
+          <w:b/>
+        </w:rPr>
+        <w:t>Release</w:t>
+      </w:r>
+      <w:r>
+        <w:t xml:space="preserve"> mode:</w:t>
       </w:r>
     </w:p>
     <w:p>
@@ -18935,35 +19030,7 @@
     <w:p>
       <w:pPr>
         <w:pStyle w:val="SAGEBodyText"/>
-        <w:numPr>
-          <w:ilvl w:val="0"/>
-          <w:numId w:val="40"/>
-        </w:numPr>
-        <w:rPr>
-          <w:sz w:val="20"/>
-          <w:szCs w:val="20"/>
-        </w:rPr>
-      </w:pPr>
-      <w:r>
-        <w:rPr>
-          <w:sz w:val="20"/>
-          <w:szCs w:val="20"/>
-        </w:rPr>
-        <w:t>src\wizards\Sage300UpgradeWizard\Sage300UpgradeWizardPackage\ItemTemplates\Items</w:t>
-      </w:r>
-      <w:r>
-        <w:rPr>
-          <w:sz w:val="20"/>
-          <w:szCs w:val="20"/>
-        </w:rPr>
-        <w:t>\</w:t>
-      </w:r>
-    </w:p>
-    <w:p>
-      <w:pPr>
-        <w:pStyle w:val="SAGEBodyText"/>
-        <w:rPr>
-          <w:sz w:val="20"/>
+        <w:rPr>
           <w:szCs w:val="20"/>
         </w:rPr>
       </w:pPr>
@@ -18999,8 +19066,77 @@
           <w:szCs w:val="20"/>
         </w:rPr>
       </w:pPr>
-      <w:bookmarkStart w:id="9" w:name="_GoBack"/>
-      <w:bookmarkEnd w:id="9"/>
+      <w:r>
+        <w:rPr>
+          <w:szCs w:val="20"/>
+        </w:rPr>
+        <w:t>Sage300UIWizardPackage.vsix</w:t>
+      </w:r>
+    </w:p>
+    <w:p>
+      <w:pPr>
+        <w:pStyle w:val="SAGEBodyText"/>
+        <w:numPr>
+          <w:ilvl w:val="1"/>
+          <w:numId w:val="40"/>
+        </w:numPr>
+        <w:rPr>
+          <w:szCs w:val="20"/>
+        </w:rPr>
+      </w:pPr>
+      <w:r>
+        <w:rPr>
+          <w:szCs w:val="20"/>
+        </w:rPr>
+        <w:t>Contains the Sage 300 Solution Wizard and Sage 300 Code Generation Wizard</w:t>
+      </w:r>
+    </w:p>
+    <w:p>
+      <w:pPr>
+        <w:pStyle w:val="SAGEBodyText"/>
+        <w:ind w:left="1440"/>
+        <w:rPr>
+          <w:szCs w:val="20"/>
+        </w:rPr>
+      </w:pPr>
+      <w:bookmarkStart w:id="10" w:name="_GoBack"/>
+      <w:bookmarkEnd w:id="10"/>
+    </w:p>
+    <w:p>
+      <w:pPr>
+        <w:pStyle w:val="SAGEBodyText"/>
+        <w:numPr>
+          <w:ilvl w:val="0"/>
+          <w:numId w:val="40"/>
+        </w:numPr>
+        <w:rPr>
+          <w:szCs w:val="20"/>
+        </w:rPr>
+      </w:pPr>
+      <w:r>
+        <w:rPr>
+          <w:szCs w:val="20"/>
+        </w:rPr>
+        <w:t>Sage300UpgradeWizardPackage.vsix</w:t>
+      </w:r>
+    </w:p>
+    <w:p>
+      <w:pPr>
+        <w:pStyle w:val="SAGEBodyText"/>
+        <w:numPr>
+          <w:ilvl w:val="1"/>
+          <w:numId w:val="40"/>
+        </w:numPr>
+        <w:rPr>
+          <w:szCs w:val="20"/>
+        </w:rPr>
+      </w:pPr>
+      <w:r>
+        <w:rPr>
+          <w:szCs w:val="20"/>
+        </w:rPr>
+        <w:t>Contains the Sage 300 Upgrade Wizard</w:t>
+      </w:r>
     </w:p>
     <w:p>
       <w:pPr>
@@ -19277,6 +19413,7 @@
               <w:docPartUnique/>
             </w:docPartObj>
           </w:sdtPr>
+          <w:sdtEndPr/>
           <w:sdtContent>
             <w:p>
               <w:pPr>
@@ -19445,6 +19582,7 @@
               <w:docPartUnique/>
             </w:docPartObj>
           </w:sdtPr>
+          <w:sdtEndPr/>
           <w:sdtContent>
             <w:p>
               <w:pPr>
@@ -19723,7 +19861,7 @@
         <v:path o:extrusionok="f" gradientshapeok="t" o:connecttype="rect"/>
         <o:lock v:ext="edit" aspectratio="t"/>
       </v:shapetype>
-      <v:shape id="_x0000_i1032" type="#_x0000_t75" style="width:19.7pt;height:19.7pt" o:bullet="t">
+      <v:shape id="_x0000_i1029" type="#_x0000_t75" style="width:19.7pt;height:19.7pt" o:bullet="t">
         <v:imagedata r:id="rId1" o:title="clip_image001"/>
       </v:shape>
     </w:pict>
@@ -39894,7 +40032,7 @@
 </file>
 
 <file path=customXml/itemProps1.xml><?xml version="1.0" encoding="utf-8"?>
-<ds:datastoreItem xmlns:ds="http://schemas.openxmlformats.org/officeDocument/2006/customXml" ds:itemID="{22D7A170-97C9-46A2-B6E5-1551B579AE24}">
+<ds:datastoreItem xmlns:ds="http://schemas.openxmlformats.org/officeDocument/2006/customXml" ds:itemID="{1997E582-B737-43F1-AE86-8E91BEE31278}">
   <ds:schemaRefs>
     <ds:schemaRef ds:uri="http://schemas.openxmlformats.org/officeDocument/2006/bibliography"/>
   </ds:schemaRefs>

</xml_diff>

<commit_message>
Updated screenshot for MergeISVProject.exe in Sage300SDK_MergeISVProject_Utility.docx
</commit_message>
<xml_diff>
--- a/docs/utilities/Sage300SDK_MergeISVProject_Utility.docx
+++ b/docs/utilities/Sage300SDK_MergeISVProject_Utility.docx
@@ -66,7 +66,13 @@
         <w:rPr>
           <w:rFonts w:asciiTheme="minorHAnsi" w:hAnsiTheme="minorHAnsi" w:cstheme="minorHAnsi"/>
         </w:rPr>
-        <w:t>January 2019</w:t>
+        <w:t xml:space="preserve">August </w:t>
+      </w:r>
+      <w:r>
+        <w:rPr>
+          <w:rFonts w:asciiTheme="minorHAnsi" w:hAnsiTheme="minorHAnsi" w:cstheme="minorHAnsi"/>
+        </w:rPr>
+        <w:t>2019</w:t>
       </w:r>
     </w:p>
     <w:p>
@@ -2600,8 +2606,8 @@
           <w:noProof/>
         </w:rPr>
         <w:drawing>
-          <wp:inline distT="0" distB="0" distL="0" distR="0" wp14:anchorId="4BEB03A8" wp14:editId="11F812C9">
-            <wp:extent cx="5853430" cy="6077585"/>
+          <wp:inline distT="0" distB="0" distL="0" distR="0" wp14:anchorId="4BEB03A8" wp14:editId="74855501">
+            <wp:extent cx="5853430" cy="5299401"/>
             <wp:effectExtent l="0" t="0" r="0" b="0"/>
             <wp:docPr id="3" name="Picture 3"/>
             <wp:cNvGraphicFramePr>
@@ -2615,7 +2621,13 @@
                     <pic:cNvPicPr/>
                   </pic:nvPicPr>
                   <pic:blipFill>
-                    <a:blip r:embed="rId17"/>
+                    <a:blip r:embed="rId17">
+                      <a:extLst>
+                        <a:ext uri="{28A0092B-C50C-407E-A947-70E740481C1C}">
+                          <a14:useLocalDpi xmlns:a14="http://schemas.microsoft.com/office/drawing/2010/main" val="0"/>
+                        </a:ext>
+                      </a:extLst>
+                    </a:blip>
                     <a:stretch>
                       <a:fillRect/>
                     </a:stretch>
@@ -2623,7 +2635,7 @@
                   <pic:spPr>
                     <a:xfrm>
                       <a:off x="0" y="0"/>
-                      <a:ext cx="5853430" cy="6077585"/>
+                      <a:ext cx="5853430" cy="5299401"/>
                     </a:xfrm>
                     <a:prstGeom prst="rect">
                       <a:avLst/>
@@ -2635,6 +2647,8 @@
           </wp:inline>
         </w:drawing>
       </w:r>
+      <w:bookmarkStart w:id="4" w:name="_GoBack"/>
+      <w:bookmarkEnd w:id="4"/>
     </w:p>
     <w:p>
       <w:pPr>
@@ -2652,7 +2666,7 @@
           <w:rFonts w:asciiTheme="minorHAnsi" w:hAnsiTheme="minorHAnsi" w:cstheme="minorHAnsi"/>
         </w:rPr>
       </w:pPr>
-      <w:bookmarkStart w:id="4" w:name="_Toc535593996"/>
+      <w:bookmarkStart w:id="5" w:name="_Toc535593996"/>
       <w:r>
         <w:rPr>
           <w:rFonts w:asciiTheme="minorHAnsi" w:hAnsiTheme="minorHAnsi" w:cstheme="minorHAnsi"/>
@@ -2660,7 +2674,7 @@
         <w:lastRenderedPageBreak/>
         <w:t>What does this program do?</w:t>
       </w:r>
-      <w:bookmarkEnd w:id="4"/>
+      <w:bookmarkEnd w:id="5"/>
     </w:p>
     <w:p>
       <w:pPr>
@@ -2799,7 +2813,7 @@
                 <w:szCs w:val="20"/>
               </w:rPr>
             </w:pPr>
-            <w:bookmarkStart w:id="5" w:name="_Hlk511397310"/>
+            <w:bookmarkStart w:id="6" w:name="_Hlk511397310"/>
             <w:r>
               <w:rPr>
                 <w:rFonts w:asciiTheme="minorHAnsi" w:hAnsiTheme="minorHAnsi" w:cstheme="minorHAnsi"/>
@@ -3047,7 +3061,7 @@
           </w:p>
         </w:tc>
       </w:tr>
-      <w:bookmarkEnd w:id="5"/>
+      <w:bookmarkEnd w:id="6"/>
       <w:tr>
         <w:tc>
           <w:tcPr>
@@ -3324,7 +3338,7 @@
           <w:rFonts w:asciiTheme="minorHAnsi" w:hAnsiTheme="minorHAnsi" w:cstheme="minorHAnsi"/>
         </w:rPr>
       </w:pPr>
-      <w:bookmarkStart w:id="6" w:name="_Toc535593997"/>
+      <w:bookmarkStart w:id="7" w:name="_Toc535593997"/>
       <w:r>
         <w:rPr>
           <w:rFonts w:asciiTheme="minorHAnsi" w:hAnsiTheme="minorHAnsi" w:cstheme="minorHAnsi"/>
@@ -3332,7 +3346,7 @@
         <w:lastRenderedPageBreak/>
         <w:t>Example Deployment Folder Structure</w:t>
       </w:r>
-      <w:bookmarkEnd w:id="6"/>
+      <w:bookmarkEnd w:id="7"/>
     </w:p>
     <w:p>
       <w:pPr>
@@ -11250,7 +11264,7 @@
           <w:rFonts w:asciiTheme="minorHAnsi" w:hAnsiTheme="minorHAnsi" w:cstheme="minorHAnsi"/>
         </w:rPr>
       </w:pPr>
-      <w:bookmarkStart w:id="7" w:name="_Toc535593998"/>
+      <w:bookmarkStart w:id="8" w:name="_Toc535593998"/>
       <w:r>
         <w:rPr>
           <w:rFonts w:asciiTheme="minorHAnsi" w:hAnsiTheme="minorHAnsi" w:cstheme="minorHAnsi"/>
@@ -11258,7 +11272,7 @@
         <w:lastRenderedPageBreak/>
         <w:t>Deployment Flow</w:t>
       </w:r>
-      <w:bookmarkEnd w:id="7"/>
+      <w:bookmarkEnd w:id="8"/>
     </w:p>
     <w:p>
       <w:pPr>
@@ -15765,12 +15779,12 @@
       <w:pPr>
         <w:pStyle w:val="SAGEHeading2"/>
       </w:pPr>
-      <w:bookmarkStart w:id="8" w:name="_Toc535593999"/>
+      <w:bookmarkStart w:id="9" w:name="_Toc535593999"/>
       <w:r>
         <w:lastRenderedPageBreak/>
         <w:t>Deployment Summary</w:t>
       </w:r>
-      <w:bookmarkEnd w:id="8"/>
+      <w:bookmarkEnd w:id="9"/>
     </w:p>
     <w:p>
       <w:pPr>
@@ -17085,12 +17099,12 @@
         <w:pStyle w:val="SAGEHeading1"/>
         <w:framePr w:wrap="around"/>
       </w:pPr>
-      <w:bookmarkStart w:id="9" w:name="_Toc535594000"/>
+      <w:bookmarkStart w:id="10" w:name="_Toc535594000"/>
       <w:r>
         <w:lastRenderedPageBreak/>
         <w:t>Post-Build Binary Locations</w:t>
       </w:r>
-      <w:bookmarkEnd w:id="9"/>
+      <w:bookmarkEnd w:id="10"/>
     </w:p>
     <w:p>
       <w:pPr>
@@ -17262,8 +17276,6 @@
           <w:szCs w:val="20"/>
         </w:rPr>
       </w:pPr>
-      <w:bookmarkStart w:id="10" w:name="_GoBack"/>
-      <w:bookmarkEnd w:id="10"/>
     </w:p>
     <w:p>
       <w:pPr>
@@ -18391,7 +18403,7 @@
       <w:rPr>
         <w:noProof/>
       </w:rPr>
-      <w:t>Deployment Flow</w:t>
+      <w:t>Post-Build Binary Locations</w:t>
     </w:r>
     <w:r>
       <w:rPr>
@@ -18436,7 +18448,7 @@
         <v:path o:extrusionok="f" gradientshapeok="t" o:connecttype="rect"/>
         <o:lock v:ext="edit" aspectratio="t"/>
       </v:shapetype>
-      <v:shape id="_x0000_i1027" type="#_x0000_t75" style="width:19.7pt;height:19.7pt" o:bullet="t">
+      <v:shape id="_x0000_i1027" type="#_x0000_t75" style="width:19.5pt;height:19.5pt" o:bullet="t">
         <v:imagedata r:id="rId1" o:title="clip_image001"/>
       </v:shape>
     </w:pict>
@@ -21797,7 +21809,7 @@
       </w:pPr>
     </w:pPrDefault>
   </w:docDefaults>
-  <w:latentStyles w:defLockedState="0" w:defUIPriority="99" w:defSemiHidden="0" w:defUnhideWhenUsed="0" w:defQFormat="0" w:count="375">
+  <w:latentStyles w:defLockedState="0" w:defUIPriority="99" w:defSemiHidden="0" w:defUnhideWhenUsed="0" w:defQFormat="0" w:count="376">
     <w:lsdException w:name="Normal" w:uiPriority="0"/>
     <w:lsdException w:name="heading 1" w:uiPriority="9"/>
     <w:lsdException w:name="heading 2" w:semiHidden="1" w:uiPriority="9" w:unhideWhenUsed="1"/>
@@ -21903,7 +21915,6 @@
     <w:lsdException w:name="HTML Sample" w:semiHidden="1" w:unhideWhenUsed="1"/>
     <w:lsdException w:name="HTML Typewriter" w:semiHidden="1" w:unhideWhenUsed="1"/>
     <w:lsdException w:name="HTML Variable" w:semiHidden="1" w:unhideWhenUsed="1"/>
-    <w:lsdException w:name="Normal Table" w:semiHidden="1" w:unhideWhenUsed="1"/>
     <w:lsdException w:name="annotation subject" w:semiHidden="1" w:unhideWhenUsed="1"/>
     <w:lsdException w:name="No List" w:semiHidden="1" w:unhideWhenUsed="1"/>
     <w:lsdException w:name="Outline List 1" w:semiHidden="1" w:unhideWhenUsed="1"/>
@@ -21950,10 +21961,8 @@
     <w:lsdException w:name="Table Subtle 2" w:semiHidden="1" w:unhideWhenUsed="1"/>
     <w:lsdException w:name="Table Web 1" w:semiHidden="1" w:unhideWhenUsed="1"/>
     <w:lsdException w:name="Table Web 2" w:semiHidden="1" w:unhideWhenUsed="1"/>
-    <w:lsdException w:name="Table Web 3" w:semiHidden="1" w:unhideWhenUsed="1"/>
     <w:lsdException w:name="Balloon Text" w:semiHidden="1" w:unhideWhenUsed="1"/>
     <w:lsdException w:name="Table Grid" w:uiPriority="59"/>
-    <w:lsdException w:name="Table Theme" w:semiHidden="1" w:unhideWhenUsed="1"/>
     <w:lsdException w:name="Placeholder Text" w:semiHidden="1"/>
     <w:lsdException w:name="No Spacing" w:uiPriority="1"/>
     <w:lsdException w:name="Light Shading" w:uiPriority="60"/>
@@ -22173,6 +22182,7 @@
     <w:lsdException w:name="Smart Hyperlink" w:semiHidden="1" w:unhideWhenUsed="1"/>
     <w:lsdException w:name="Hashtag" w:semiHidden="1" w:unhideWhenUsed="1"/>
     <w:lsdException w:name="Unresolved Mention" w:semiHidden="1" w:unhideWhenUsed="1"/>
+    <w:lsdException w:name="Smart Link" w:semiHidden="1" w:unhideWhenUsed="1"/>
   </w:latentStyles>
   <w:style w:type="paragraph" w:default="1" w:styleId="Normal">
     <w:name w:val="Normal"/>
@@ -38607,7 +38617,7 @@
 </file>
 
 <file path=customXml/itemProps1.xml><?xml version="1.0" encoding="utf-8"?>
-<ds:datastoreItem xmlns:ds="http://schemas.openxmlformats.org/officeDocument/2006/customXml" ds:itemID="{F77A3EC4-9790-4F73-BD77-C42DCCA09079}">
+<ds:datastoreItem xmlns:ds="http://schemas.openxmlformats.org/officeDocument/2006/customXml" ds:itemID="{59B0E4AD-1C34-45D0-B459-BEA3144EBA98}">
   <ds:schemaRefs>
     <ds:schemaRef ds:uri="http://schemas.openxmlformats.org/officeDocument/2006/bibliography"/>
   </ds:schemaRefs>

</xml_diff>

<commit_message>
B-116050 - v2022.1 Web SDK - Prep for Release of Web SDK
</commit_message>
<xml_diff>
--- a/docs/utilities/Sage300SDK_MergeISVProject_Utility.docx
+++ b/docs/utilities/Sage300SDK_MergeISVProject_Utility.docx
@@ -66,13 +66,13 @@
         <w:rPr>
           <w:rFonts w:asciiTheme="minorHAnsi" w:hAnsiTheme="minorHAnsi" w:cstheme="minorHAnsi"/>
         </w:rPr>
-        <w:t>August</w:t>
+        <w:t xml:space="preserve">November </w:t>
       </w:r>
       <w:r>
         <w:rPr>
           <w:rFonts w:asciiTheme="minorHAnsi" w:hAnsiTheme="minorHAnsi" w:cstheme="minorHAnsi"/>
         </w:rPr>
-        <w:t xml:space="preserve"> 202</w:t>
+        <w:t>202</w:t>
       </w:r>
       <w:r>
         <w:rPr>
@@ -17068,6 +17068,24 @@
             <w:r>
               <w:rPr>
                 <w:rFonts w:asciiTheme="minorHAnsi" w:hAnsiTheme="minorHAnsi" w:cstheme="minorHAnsi"/>
+                <w:sz w:val="20"/>
+                <w:szCs w:val="20"/>
+              </w:rPr>
+              <w:t xml:space="preserve">following folders: </w:t>
+            </w:r>
+          </w:p>
+          <w:p>
+            <w:pPr>
+              <w:pStyle w:val="SAGEBodyText"/>
+              <w:rPr>
+                <w:rFonts w:asciiTheme="minorHAnsi" w:hAnsiTheme="minorHAnsi" w:cstheme="minorHAnsi"/>
+                <w:sz w:val="20"/>
+                <w:szCs w:val="20"/>
+              </w:rPr>
+            </w:pPr>
+            <w:r>
+              <w:rPr>
+                <w:rFonts w:asciiTheme="minorHAnsi" w:hAnsiTheme="minorHAnsi" w:cstheme="minorHAnsi"/>
                 <w:b/>
                 <w:color w:val="00B050"/>
                 <w:sz w:val="20"/>
@@ -17127,7 +17145,131 @@
                 <w:sz w:val="20"/>
                 <w:szCs w:val="20"/>
               </w:rPr>
-              <w:t xml:space="preserve">] folder. This minification process is done in the same folder as the source JavaScript files. Once the minification process has completed, the </w:t>
+              <w:t>]</w:t>
+            </w:r>
+            <w:r>
+              <w:rPr>
+                <w:rFonts w:asciiTheme="minorHAnsi" w:hAnsiTheme="minorHAnsi" w:cstheme="minorHAnsi"/>
+                <w:sz w:val="20"/>
+                <w:szCs w:val="20"/>
+              </w:rPr>
+              <w:t xml:space="preserve">\ </w:t>
+            </w:r>
+            <w:r>
+              <w:rPr>
+                <w:rFonts w:asciiTheme="minorHAnsi" w:hAnsiTheme="minorHAnsi" w:cstheme="minorHAnsi"/>
+                <w:sz w:val="20"/>
+                <w:szCs w:val="20"/>
+              </w:rPr>
+              <w:t>folder.</w:t>
+            </w:r>
+          </w:p>
+          <w:p>
+            <w:pPr>
+              <w:pStyle w:val="SAGEBodyText"/>
+              <w:rPr>
+                <w:rFonts w:asciiTheme="minorHAnsi" w:hAnsiTheme="minorHAnsi" w:cstheme="minorHAnsi"/>
+                <w:sz w:val="20"/>
+                <w:szCs w:val="20"/>
+              </w:rPr>
+            </w:pPr>
+            <w:r>
+              <w:rPr>
+                <w:rFonts w:asciiTheme="minorHAnsi" w:hAnsiTheme="minorHAnsi" w:cstheme="minorHAnsi"/>
+                <w:b/>
+                <w:color w:val="00B050"/>
+                <w:sz w:val="20"/>
+                <w:szCs w:val="20"/>
+              </w:rPr>
+              <w:t>[DEPLOY]</w:t>
+            </w:r>
+            <w:proofErr w:type="gramStart"/>
+            <w:r>
+              <w:rPr>
+                <w:rFonts w:asciiTheme="minorHAnsi" w:hAnsiTheme="minorHAnsi" w:cstheme="minorHAnsi"/>
+                <w:sz w:val="20"/>
+                <w:szCs w:val="20"/>
+              </w:rPr>
+              <w:t>\Staging\Areas\</w:t>
+            </w:r>
+            <w:r>
+              <w:rPr>
+                <w:rFonts w:asciiTheme="minorHAnsi" w:hAnsiTheme="minorHAnsi" w:cstheme="minorHAnsi"/>
+                <w:b/>
+                <w:sz w:val="20"/>
+                <w:szCs w:val="20"/>
+              </w:rPr>
+              <w:t>[</w:t>
+            </w:r>
+            <w:proofErr w:type="gramEnd"/>
+            <w:r>
+              <w:rPr>
+                <w:rFonts w:asciiTheme="minorHAnsi" w:hAnsiTheme="minorHAnsi" w:cstheme="minorHAnsi"/>
+                <w:b/>
+                <w:sz w:val="20"/>
+                <w:szCs w:val="20"/>
+              </w:rPr>
+              <w:t>XX]</w:t>
+            </w:r>
+            <w:r>
+              <w:rPr>
+                <w:rFonts w:asciiTheme="minorHAnsi" w:hAnsiTheme="minorHAnsi" w:cstheme="minorHAnsi"/>
+                <w:sz w:val="20"/>
+                <w:szCs w:val="20"/>
+              </w:rPr>
+              <w:t>\Scripts\</w:t>
+            </w:r>
+            <w:proofErr w:type="spellStart"/>
+            <w:r>
+              <w:rPr>
+                <w:rFonts w:asciiTheme="minorHAnsi" w:hAnsiTheme="minorHAnsi" w:cstheme="minorHAnsi"/>
+                <w:sz w:val="20"/>
+                <w:szCs w:val="20"/>
+              </w:rPr>
+              <w:t>ExternalContent</w:t>
+            </w:r>
+            <w:proofErr w:type="spellEnd"/>
+            <w:r>
+              <w:rPr>
+                <w:rFonts w:asciiTheme="minorHAnsi" w:hAnsiTheme="minorHAnsi" w:cstheme="minorHAnsi"/>
+                <w:sz w:val="20"/>
+                <w:szCs w:val="20"/>
+              </w:rPr>
+              <w:t>\</w:t>
+            </w:r>
+            <w:r>
+              <w:rPr>
+                <w:rFonts w:asciiTheme="minorHAnsi" w:hAnsiTheme="minorHAnsi" w:cstheme="minorHAnsi"/>
+                <w:sz w:val="20"/>
+                <w:szCs w:val="20"/>
+              </w:rPr>
+              <w:t xml:space="preserve"> folder.</w:t>
+            </w:r>
+            <w:r>
+              <w:rPr>
+                <w:rFonts w:asciiTheme="minorHAnsi" w:hAnsiTheme="minorHAnsi" w:cstheme="minorHAnsi"/>
+                <w:sz w:val="20"/>
+                <w:szCs w:val="20"/>
+              </w:rPr>
+              <w:t xml:space="preserve"> </w:t>
+            </w:r>
+          </w:p>
+          <w:p>
+            <w:pPr>
+              <w:pStyle w:val="SAGEBodyText"/>
+              <w:rPr>
+                <w:rFonts w:asciiTheme="minorHAnsi" w:hAnsiTheme="minorHAnsi" w:cstheme="minorHAnsi"/>
+                <w:sz w:val="20"/>
+                <w:szCs w:val="20"/>
+              </w:rPr>
+            </w:pPr>
+            <w:r>
+              <w:rPr>
+                <w:rFonts w:asciiTheme="minorHAnsi" w:hAnsiTheme="minorHAnsi" w:cstheme="minorHAnsi"/>
+                <w:sz w:val="20"/>
+                <w:szCs w:val="20"/>
+              </w:rPr>
+              <w:t xml:space="preserve">This minification process is done in the same folder as the source JavaScript files. Once the minification process has completed, the </w:t>
             </w:r>
             <w:proofErr w:type="spellStart"/>
             <w:r>
@@ -17732,6 +17874,7 @@
                 <w:sz w:val="20"/>
                 <w:szCs w:val="20"/>
               </w:rPr>
+              <w:lastRenderedPageBreak/>
               <w:t>This is done in two steps. The first step will copy all the necessary files for the Web deployment into the Web folder.</w:t>
             </w:r>
           </w:p>
@@ -17823,7 +17966,6 @@
                 <w:sz w:val="20"/>
                 <w:szCs w:val="20"/>
               </w:rPr>
-              <w:lastRenderedPageBreak/>
               <w:t>The second step will only the files necessary for the Worker deployment</w:t>
             </w:r>
           </w:p>
@@ -19142,6 +19284,7 @@
                 <w:sz w:val="20"/>
                 <w:szCs w:val="20"/>
               </w:rPr>
+              <w:lastRenderedPageBreak/>
               <w:t>0</w:t>
             </w:r>
           </w:p>
@@ -20318,7 +20461,6 @@
                 <w:sz w:val="20"/>
                 <w:szCs w:val="20"/>
               </w:rPr>
-              <w:lastRenderedPageBreak/>
               <w:t>0</w:t>
             </w:r>
           </w:p>
@@ -23927,7 +24069,7 @@
       <w:rPr>
         <w:noProof/>
       </w:rPr>
-      <w:t>Post-Build Binary Locations</w:t>
+      <w:t>Deployment Flow</w:t>
     </w:r>
     <w:r>
       <w:rPr>
@@ -23972,7 +24114,7 @@
         <v:path o:extrusionok="f" gradientshapeok="t" o:connecttype="rect"/>
         <o:lock v:ext="edit" aspectratio="t"/>
       </v:shapetype>
-      <v:shape id="_x0000_i1148" type="#_x0000_t75" style="width:20.15pt;height:20.15pt" o:bullet="t">
+      <v:shape id="_x0000_i1079" type="#_x0000_t75" style="width:20pt;height:20pt" o:bullet="t">
         <v:imagedata r:id="rId1" o:title="clip_image001"/>
       </v:shape>
     </w:pict>

</xml_diff>